<commit_message>
updating after succesful emotion detection test
</commit_message>
<xml_diff>
--- a/Junior Jay Documentation.docx
+++ b/Junior Jay Documentation.docx
@@ -199,6 +199,9 @@
         <w:tab/>
       </w:r>
       <w:r>
+        <w:rPr>
+          <w:noProof/>
+        </w:rPr>
         <w:drawing>
           <wp:inline distT="0" distB="0" distL="0" distR="0" wp14:anchorId="59C01DB8" wp14:editId="3A410EB6">
             <wp:extent cx="2929467" cy="1692268"/>
@@ -236,6 +239,9 @@
         </w:drawing>
       </w:r>
       <w:r>
+        <w:rPr>
+          <w:noProof/>
+        </w:rPr>
         <w:drawing>
           <wp:inline distT="0" distB="0" distL="0" distR="0" wp14:anchorId="4990A5F3" wp14:editId="0AA13CEB">
             <wp:extent cx="2599267" cy="1459588"/>
@@ -367,6 +373,32 @@
       </w:r>
       <w:r>
         <w:t xml:space="preserve"> 500mA for the beak and 650mA for the eyebrows under load. </w:t>
+      </w:r>
+    </w:p>
+    <w:p/>
+    <w:p>
+      <w:r>
+        <w:t>4/6</w:t>
+      </w:r>
+    </w:p>
+    <w:p>
+      <w:r>
+        <w:t xml:space="preserve">In the last month, </w:t>
+      </w:r>
+    </w:p>
+    <w:p>
+      <w:r>
+        <w:t xml:space="preserve">Buck converters came in. We soldered the 12V pin, which draws 12V from the battery. Bao created voltage converter to step down to 8V. Current draw of beak servos is ~0.8A peak? May need to adjust resistance of circuit to limit current, we have plenty. Will print custom PCB once design is finalized. </w:t>
+      </w:r>
+    </w:p>
+    <w:p>
+      <w:r>
+        <w:t xml:space="preserve">Installed beak. Designed frame after a few iterations using AL extrusions from McMaster.  </w:t>
+      </w:r>
+    </w:p>
+    <w:p>
+      <w:r>
+        <w:t xml:space="preserve">Set up raspberry Pi. Looking into better facial emotion detection using ML image classifier. </w:t>
       </w:r>
     </w:p>
     <w:sectPr>

</xml_diff>